<commit_message>
Node - POST & basic sendMessage()
</commit_message>
<xml_diff>
--- a/Documentation/GatewaySMS.docx
+++ b/Documentation/GatewaySMS.docx
@@ -304,8 +304,6 @@
         </w:rPr>
         <w:t xml:space="preserve"> decine di migliaia</w:t>
       </w:r>
-      <w:bookmarkStart w:id="0" w:name="_GoBack"/>
-      <w:bookmarkEnd w:id="0"/>
       <w:r>
         <w:rPr>
           <w:sz w:val="24"/>
@@ -634,6 +632,59 @@
         <w:t>socket.io</w:t>
       </w:r>
       <w:proofErr w:type="spellEnd"/>
+    </w:p>
+    <w:p>
+      <w:pPr>
+        <w:pStyle w:val="Nessunaspaziatura"/>
+        <w:jc w:val="both"/>
+        <w:rPr>
+          <w:sz w:val="24"/>
+        </w:rPr>
+      </w:pPr>
+      <w:proofErr w:type="spellStart"/>
+      <w:r>
+        <w:rPr>
+          <w:sz w:val="24"/>
+        </w:rPr>
+        <w:t>npm</w:t>
+      </w:r>
+      <w:proofErr w:type="spellEnd"/>
+      <w:r>
+        <w:rPr>
+          <w:sz w:val="24"/>
+        </w:rPr>
+        <w:t xml:space="preserve"> </w:t>
+      </w:r>
+      <w:proofErr w:type="spellStart"/>
+      <w:r>
+        <w:rPr>
+          <w:sz w:val="24"/>
+        </w:rPr>
+        <w:t>install</w:t>
+      </w:r>
+      <w:proofErr w:type="spellEnd"/>
+      <w:r>
+        <w:rPr>
+          <w:sz w:val="24"/>
+        </w:rPr>
+        <w:t xml:space="preserve"> body-</w:t>
+      </w:r>
+      <w:proofErr w:type="spellStart"/>
+      <w:r>
+        <w:rPr>
+          <w:sz w:val="24"/>
+        </w:rPr>
+        <w:t>parser</w:t>
+      </w:r>
+      <w:proofErr w:type="spellEnd"/>
+      <w:r>
+        <w:rPr>
+          <w:sz w:val="24"/>
+        </w:rPr>
+        <w:t xml:space="preserve"> --save</w:t>
+      </w:r>
+      <w:bookmarkStart w:id="0" w:name="_GoBack"/>
+      <w:bookmarkEnd w:id="0"/>
     </w:p>
     <w:p>
       <w:pPr>
@@ -4598,7 +4649,7 @@
 </file>
 
 <file path=customXml/itemProps1.xml><?xml version="1.0" encoding="utf-8"?>
-<ds:datastoreItem xmlns:ds="http://schemas.openxmlformats.org/officeDocument/2006/customXml" ds:itemID="{583E6312-BAF1-4F8F-8316-4FF015B19DC0}">
+<ds:datastoreItem xmlns:ds="http://schemas.openxmlformats.org/officeDocument/2006/customXml" ds:itemID="{645FE8DD-8224-425F-B0E7-EDE0910370EF}">
   <ds:schemaRefs>
     <ds:schemaRef ds:uri="http://schemas.openxmlformats.org/officeDocument/2006/bibliography"/>
   </ds:schemaRefs>

</xml_diff>

<commit_message>
Android - Foreground Service
</commit_message>
<xml_diff>
--- a/Documentation/GatewaySMS.docx
+++ b/Documentation/GatewaySMS.docx
@@ -681,11 +681,242 @@
         <w:rPr>
           <w:sz w:val="24"/>
         </w:rPr>
-        <w:t xml:space="preserve"> --save</w:t>
-      </w:r>
+        <w:t xml:space="preserve"> --</w:t>
+      </w:r>
+      <w:proofErr w:type="spellStart"/>
+      <w:r>
+        <w:rPr>
+          <w:sz w:val="24"/>
+        </w:rPr>
+        <w:t>save</w:t>
+      </w:r>
+      <w:proofErr w:type="spellEnd"/>
+    </w:p>
+    <w:p>
+      <w:pPr>
+        <w:pStyle w:val="Nessunaspaziatura"/>
+        <w:jc w:val="both"/>
+        <w:rPr>
+          <w:sz w:val="24"/>
+        </w:rPr>
+      </w:pPr>
+      <w:proofErr w:type="spellStart"/>
+      <w:r>
+        <w:rPr>
+          <w:sz w:val="24"/>
+        </w:rPr>
+        <w:t>node</w:t>
+      </w:r>
+      <w:proofErr w:type="spellEnd"/>
+      <w:r>
+        <w:rPr>
+          <w:sz w:val="24"/>
+        </w:rPr>
+        <w:t xml:space="preserve"> test.js</w:t>
+      </w:r>
+    </w:p>
+    <w:p>
+      <w:pPr>
+        <w:pStyle w:val="Nessunaspaziatura"/>
+        <w:jc w:val="both"/>
+        <w:rPr>
+          <w:sz w:val="24"/>
+        </w:rPr>
+      </w:pPr>
+    </w:p>
+    <w:p>
+      <w:pPr>
+        <w:pStyle w:val="Nessunaspaziatura"/>
+        <w:jc w:val="both"/>
+        <w:rPr>
+          <w:sz w:val="24"/>
+        </w:rPr>
+      </w:pPr>
+    </w:p>
+    <w:p>
+      <w:pPr>
+        <w:pStyle w:val="Nessunaspaziatura"/>
+        <w:jc w:val="both"/>
+        <w:rPr>
+          <w:sz w:val="24"/>
+        </w:rPr>
+      </w:pPr>
+    </w:p>
+    <w:p>
+      <w:pPr>
+        <w:pStyle w:val="Nessunaspaziatura"/>
+        <w:jc w:val="both"/>
+        <w:rPr>
+          <w:sz w:val="24"/>
+        </w:rPr>
+      </w:pPr>
+      <w:proofErr w:type="spellStart"/>
+      <w:r>
+        <w:rPr>
+          <w:sz w:val="24"/>
+        </w:rPr>
+        <w:t>Socket.io</w:t>
+      </w:r>
+      <w:proofErr w:type="spellEnd"/>
+    </w:p>
+    <w:p>
+      <w:pPr>
+        <w:pStyle w:val="Nessunaspaziatura"/>
+        <w:jc w:val="both"/>
+        <w:rPr>
+          <w:sz w:val="24"/>
+        </w:rPr>
+      </w:pPr>
+    </w:p>
+    <w:p>
+      <w:pPr>
+        <w:pStyle w:val="Nessunaspaziatura"/>
+        <w:jc w:val="both"/>
+        <w:rPr>
+          <w:sz w:val="24"/>
+        </w:rPr>
+      </w:pPr>
+      <w:r>
+        <w:rPr>
+          <w:sz w:val="24"/>
+        </w:rPr>
+        <w:t>https://medium.com/@mohamedaymen.ourabi11/creating-a-realtime-chat-app-with-android-nodejs-and-socket-io-1050bc20c70</w:t>
+      </w:r>
+    </w:p>
+    <w:p>
+      <w:pPr>
+        <w:pStyle w:val="Nessunaspaziatura"/>
+        <w:jc w:val="both"/>
+        <w:rPr>
+          <w:sz w:val="24"/>
+        </w:rPr>
+      </w:pPr>
+    </w:p>
+    <w:p>
+      <w:pPr>
+        <w:pStyle w:val="Nessunaspaziatura"/>
+        <w:jc w:val="both"/>
+        <w:rPr>
+          <w:sz w:val="24"/>
+        </w:rPr>
+      </w:pPr>
+    </w:p>
+    <w:p>
+      <w:pPr>
+        <w:pStyle w:val="Nessunaspaziatura"/>
+        <w:jc w:val="both"/>
+        <w:rPr>
+          <w:sz w:val="24"/>
+        </w:rPr>
+      </w:pPr>
+    </w:p>
+    <w:p>
+      <w:pPr>
+        <w:pStyle w:val="Nessunaspaziatura"/>
+        <w:jc w:val="both"/>
+        <w:rPr>
+          <w:sz w:val="24"/>
+        </w:rPr>
+      </w:pPr>
+    </w:p>
+    <w:p>
+      <w:pPr>
+        <w:pStyle w:val="Nessunaspaziatura"/>
+        <w:jc w:val="both"/>
+        <w:rPr>
+          <w:sz w:val="24"/>
+        </w:rPr>
+      </w:pPr>
+    </w:p>
+    <w:p>
+      <w:pPr>
+        <w:pStyle w:val="Nessunaspaziatura"/>
+        <w:jc w:val="both"/>
+        <w:rPr>
+          <w:sz w:val="24"/>
+        </w:rPr>
+      </w:pPr>
+    </w:p>
+    <w:p>
+      <w:pPr>
+        <w:pStyle w:val="Nessunaspaziatura"/>
+        <w:jc w:val="both"/>
+        <w:rPr>
+          <w:sz w:val="24"/>
+        </w:rPr>
+      </w:pPr>
+    </w:p>
+    <w:p>
+      <w:pPr>
+        <w:pStyle w:val="Nessunaspaziatura"/>
+        <w:jc w:val="both"/>
+        <w:rPr>
+          <w:sz w:val="24"/>
+        </w:rPr>
+      </w:pPr>
+    </w:p>
+    <w:p>
+      <w:pPr>
+        <w:pStyle w:val="Nessunaspaziatura"/>
+        <w:jc w:val="both"/>
+        <w:rPr>
+          <w:sz w:val="24"/>
+        </w:rPr>
+      </w:pPr>
+    </w:p>
+    <w:p>
+      <w:pPr>
+        <w:pStyle w:val="Nessunaspaziatura"/>
+        <w:jc w:val="both"/>
+        <w:rPr>
+          <w:sz w:val="24"/>
+        </w:rPr>
+      </w:pPr>
+      <w:r>
+        <w:rPr>
+          <w:sz w:val="24"/>
+        </w:rPr>
+        <w:t>Utilizzo API</w:t>
+      </w:r>
+    </w:p>
+    <w:p>
+      <w:pPr>
+        <w:pStyle w:val="Nessunaspaziatura"/>
+        <w:jc w:val="both"/>
+        <w:rPr>
+          <w:sz w:val="24"/>
+        </w:rPr>
+      </w:pPr>
+    </w:p>
+    <w:p>
+      <w:pPr>
+        <w:pStyle w:val="Nessunaspaziatura"/>
+        <w:jc w:val="both"/>
+        <w:rPr>
+          <w:sz w:val="24"/>
+        </w:rPr>
+      </w:pPr>
+    </w:p>
+    <w:p>
+      <w:pPr>
+        <w:pStyle w:val="Nessunaspaziatura"/>
+        <w:jc w:val="both"/>
+        <w:rPr>
+          <w:b/>
+          <w:sz w:val="32"/>
+        </w:rPr>
+      </w:pPr>
       <w:bookmarkStart w:id="0" w:name="_GoBack"/>
-      <w:bookmarkEnd w:id="0"/>
-    </w:p>
+      <w:r>
+        <w:rPr>
+          <w:b/>
+          <w:sz w:val="32"/>
+        </w:rPr>
+        <w:lastRenderedPageBreak/>
+        <w:t>Utilizzo App Android</w:t>
+      </w:r>
+    </w:p>
+    <w:bookmarkEnd w:id="0"/>
     <w:p>
       <w:pPr>
         <w:pStyle w:val="Nessunaspaziatura"/>
@@ -694,20 +925,6 @@
           <w:sz w:val="24"/>
         </w:rPr>
       </w:pPr>
-      <w:proofErr w:type="spellStart"/>
-      <w:r>
-        <w:rPr>
-          <w:sz w:val="24"/>
-        </w:rPr>
-        <w:t>node</w:t>
-      </w:r>
-      <w:proofErr w:type="spellEnd"/>
-      <w:r>
-        <w:rPr>
-          <w:sz w:val="24"/>
-        </w:rPr>
-        <w:t xml:space="preserve"> test.js</w:t>
-      </w:r>
     </w:p>
     <w:p>
       <w:pPr>
@@ -717,6 +934,12 @@
           <w:sz w:val="24"/>
         </w:rPr>
       </w:pPr>
+      <w:r>
+        <w:rPr>
+          <w:sz w:val="24"/>
+        </w:rPr>
+        <w:t>Da Android 8.0+</w:t>
+      </w:r>
     </w:p>
     <w:p>
       <w:pPr>
@@ -726,6 +949,60 @@
           <w:sz w:val="24"/>
         </w:rPr>
       </w:pPr>
+      <w:r>
+        <w:rPr>
+          <w:sz w:val="24"/>
+        </w:rPr>
+        <w:t xml:space="preserve">Impostazioni </w:t>
+      </w:r>
+      <w:r>
+        <w:rPr>
+          <w:sz w:val="24"/>
+        </w:rPr>
+        <w:sym w:font="Wingdings" w:char="F0E0"/>
+      </w:r>
+      <w:r>
+        <w:rPr>
+          <w:sz w:val="24"/>
+        </w:rPr>
+        <w:t xml:space="preserve"> Batteria </w:t>
+      </w:r>
+      <w:r>
+        <w:rPr>
+          <w:sz w:val="24"/>
+        </w:rPr>
+        <w:sym w:font="Wingdings" w:char="F0E0"/>
+      </w:r>
+      <w:r>
+        <w:rPr>
+          <w:sz w:val="24"/>
+        </w:rPr>
+        <w:t xml:space="preserve"> 3 puntini in alto a destra </w:t>
+      </w:r>
+      <w:r>
+        <w:rPr>
+          <w:sz w:val="24"/>
+        </w:rPr>
+        <w:sym w:font="Wingdings" w:char="F0E0"/>
+      </w:r>
+      <w:r>
+        <w:rPr>
+          <w:sz w:val="24"/>
+        </w:rPr>
+        <w:t xml:space="preserve"> Ottimizzazione batteria </w:t>
+      </w:r>
+      <w:r>
+        <w:rPr>
+          <w:sz w:val="24"/>
+        </w:rPr>
+        <w:sym w:font="Wingdings" w:char="F0E0"/>
+      </w:r>
+      <w:r>
+        <w:rPr>
+          <w:sz w:val="24"/>
+        </w:rPr>
+        <w:t xml:space="preserve"> impostare la app SENZA OTTIMIZZAZIONE</w:t>
+      </w:r>
     </w:p>
     <w:p>
       <w:pPr>
@@ -735,6 +1012,12 @@
           <w:sz w:val="24"/>
         </w:rPr>
       </w:pPr>
+      <w:r>
+        <w:rPr>
+          <w:sz w:val="24"/>
+        </w:rPr>
+        <w:t>Altrimenti il servizio in background si chiude</w:t>
+      </w:r>
     </w:p>
     <w:p>
       <w:pPr>
@@ -744,14 +1027,6 @@
           <w:sz w:val="24"/>
         </w:rPr>
       </w:pPr>
-      <w:proofErr w:type="spellStart"/>
-      <w:r>
-        <w:rPr>
-          <w:sz w:val="24"/>
-        </w:rPr>
-        <w:t>Socket.io</w:t>
-      </w:r>
-      <w:proofErr w:type="spellEnd"/>
     </w:p>
     <w:p>
       <w:pPr>
@@ -770,12 +1045,6 @@
           <w:sz w:val="24"/>
         </w:rPr>
       </w:pPr>
-      <w:r>
-        <w:rPr>
-          <w:sz w:val="24"/>
-        </w:rPr>
-        <w:t>https://medium.com/@mohamedaymen.ourabi11/creating-a-realtime-chat-app-with-android-nodejs-and-socket-io-1050bc20c70</w:t>
-      </w:r>
     </w:p>
     <w:p>
       <w:pPr>
@@ -4649,7 +4918,7 @@
 </file>
 
 <file path=customXml/itemProps1.xml><?xml version="1.0" encoding="utf-8"?>
-<ds:datastoreItem xmlns:ds="http://schemas.openxmlformats.org/officeDocument/2006/customXml" ds:itemID="{645FE8DD-8224-425F-B0E7-EDE0910370EF}">
+<ds:datastoreItem xmlns:ds="http://schemas.openxmlformats.org/officeDocument/2006/customXml" ds:itemID="{99AC7838-AD80-4E63-BC19-EC4537B087FE}">
   <ds:schemaRefs>
     <ds:schemaRef ds:uri="http://schemas.openxmlformats.org/officeDocument/2006/bibliography"/>
   </ds:schemaRefs>

</xml_diff>

<commit_message>
Android - UI Active/Not active state
</commit_message>
<xml_diff>
--- a/Documentation/GatewaySMS.docx
+++ b/Documentation/GatewaySMS.docx
@@ -544,6 +544,7 @@
           <w:sz w:val="24"/>
         </w:rPr>
       </w:pPr>
+      <w:bookmarkStart w:id="0" w:name="_GoBack"/>
       <w:r>
         <w:rPr>
           <w:sz w:val="24"/>
@@ -603,7 +604,6 @@
         <w:t xml:space="preserve"> --</w:t>
       </w:r>
       <w:proofErr w:type="spellStart"/>
-      <w:proofErr w:type="gramStart"/>
       <w:r>
         <w:rPr>
           <w:sz w:val="24"/>
@@ -615,15 +615,14 @@
         <w:rPr>
           <w:sz w:val="24"/>
         </w:rPr>
-        <w:t xml:space="preserve">  express</w:t>
-      </w:r>
-      <w:proofErr w:type="gramEnd"/>
-      <w:r>
-        <w:rPr>
-          <w:sz w:val="24"/>
-        </w:rPr>
         <w:t xml:space="preserve"> </w:t>
       </w:r>
+      <w:r>
+        <w:rPr>
+          <w:sz w:val="24"/>
+        </w:rPr>
+        <w:t xml:space="preserve">express </w:t>
+      </w:r>
       <w:proofErr w:type="spellStart"/>
       <w:r>
         <w:rPr>
@@ -715,6 +714,7 @@
         <w:t xml:space="preserve"> test.js</w:t>
       </w:r>
     </w:p>
+    <w:bookmarkEnd w:id="0"/>
     <w:p>
       <w:pPr>
         <w:pStyle w:val="Nessunaspaziatura"/>
@@ -845,39 +845,6 @@
           <w:sz w:val="24"/>
         </w:rPr>
       </w:pPr>
-    </w:p>
-    <w:p>
-      <w:pPr>
-        <w:pStyle w:val="Nessunaspaziatura"/>
-        <w:jc w:val="both"/>
-        <w:rPr>
-          <w:sz w:val="24"/>
-        </w:rPr>
-      </w:pPr>
-    </w:p>
-    <w:p>
-      <w:pPr>
-        <w:pStyle w:val="Nessunaspaziatura"/>
-        <w:jc w:val="both"/>
-        <w:rPr>
-          <w:sz w:val="24"/>
-        </w:rPr>
-      </w:pPr>
-    </w:p>
-    <w:p>
-      <w:pPr>
-        <w:pStyle w:val="Nessunaspaziatura"/>
-        <w:jc w:val="both"/>
-        <w:rPr>
-          <w:sz w:val="24"/>
-        </w:rPr>
-      </w:pPr>
-      <w:r>
-        <w:rPr>
-          <w:sz w:val="24"/>
-        </w:rPr>
-        <w:t>Utilizzo API</w:t>
-      </w:r>
     </w:p>
     <w:p>
       <w:pPr>
@@ -906,117 +873,467 @@
           <w:sz w:val="32"/>
         </w:rPr>
       </w:pPr>
-      <w:bookmarkStart w:id="0" w:name="_GoBack"/>
+      <w:proofErr w:type="spellStart"/>
       <w:r>
         <w:rPr>
           <w:b/>
           <w:sz w:val="32"/>
         </w:rPr>
+        <w:t>Usag</w:t>
+      </w:r>
+      <w:r>
+        <w:rPr>
+          <w:b/>
+          <w:sz w:val="32"/>
+        </w:rPr>
+        <w:t>e</w:t>
+      </w:r>
+      <w:proofErr w:type="spellEnd"/>
+    </w:p>
+    <w:p>
+      <w:pPr>
+        <w:pStyle w:val="Nessunaspaziatura"/>
+        <w:jc w:val="both"/>
+        <w:rPr>
+          <w:sz w:val="24"/>
+        </w:rPr>
+      </w:pPr>
+      <w:r>
+        <w:rPr>
+          <w:sz w:val="24"/>
+        </w:rPr>
+        <w:t>API</w:t>
+      </w:r>
+    </w:p>
+    <w:p>
+      <w:pPr>
+        <w:pStyle w:val="Nessunaspaziatura"/>
+        <w:jc w:val="both"/>
+        <w:rPr>
+          <w:sz w:val="24"/>
+        </w:rPr>
+      </w:pPr>
+      <w:r>
+        <w:rPr>
+          <w:sz w:val="24"/>
+        </w:rPr>
+        <w:t>Just call a POST</w:t>
+      </w:r>
+    </w:p>
+    <w:p>
+      <w:pPr>
+        <w:pStyle w:val="Nessunaspaziatura"/>
+        <w:jc w:val="both"/>
+        <w:rPr>
+          <w:sz w:val="24"/>
+        </w:rPr>
+      </w:pPr>
+      <w:r>
+        <w:rPr>
+          <w:b/>
+          <w:sz w:val="24"/>
+        </w:rPr>
         <w:lastRenderedPageBreak/>
-        <w:t>Utilizzo App Android</w:t>
-      </w:r>
-    </w:p>
-    <w:bookmarkEnd w:id="0"/>
-    <w:p>
-      <w:pPr>
-        <w:pStyle w:val="Nessunaspaziatura"/>
-        <w:jc w:val="both"/>
-        <w:rPr>
-          <w:sz w:val="24"/>
-        </w:rPr>
-      </w:pPr>
-    </w:p>
-    <w:p>
-      <w:pPr>
-        <w:pStyle w:val="Nessunaspaziatura"/>
-        <w:jc w:val="both"/>
-        <w:rPr>
-          <w:sz w:val="24"/>
-        </w:rPr>
-      </w:pPr>
-      <w:r>
-        <w:rPr>
-          <w:sz w:val="24"/>
-        </w:rPr>
-        <w:t>Da Android 8.0+</w:t>
-      </w:r>
-    </w:p>
-    <w:p>
-      <w:pPr>
-        <w:pStyle w:val="Nessunaspaziatura"/>
-        <w:jc w:val="both"/>
-        <w:rPr>
-          <w:sz w:val="24"/>
-        </w:rPr>
-      </w:pPr>
-      <w:r>
-        <w:rPr>
-          <w:sz w:val="24"/>
-        </w:rPr>
-        <w:t xml:space="preserve">Impostazioni </w:t>
-      </w:r>
-      <w:r>
-        <w:rPr>
-          <w:sz w:val="24"/>
-        </w:rPr>
-        <w:sym w:font="Wingdings" w:char="F0E0"/>
-      </w:r>
-      <w:r>
-        <w:rPr>
-          <w:sz w:val="24"/>
-        </w:rPr>
-        <w:t xml:space="preserve"> Batteria </w:t>
-      </w:r>
-      <w:r>
-        <w:rPr>
-          <w:sz w:val="24"/>
-        </w:rPr>
-        <w:sym w:font="Wingdings" w:char="F0E0"/>
-      </w:r>
-      <w:r>
-        <w:rPr>
-          <w:sz w:val="24"/>
-        </w:rPr>
-        <w:t xml:space="preserve"> 3 puntini in alto a destra </w:t>
-      </w:r>
-      <w:r>
-        <w:rPr>
-          <w:sz w:val="24"/>
-        </w:rPr>
-        <w:sym w:font="Wingdings" w:char="F0E0"/>
-      </w:r>
-      <w:r>
-        <w:rPr>
-          <w:sz w:val="24"/>
-        </w:rPr>
-        <w:t xml:space="preserve"> Ottimizzazione batteria </w:t>
-      </w:r>
-      <w:r>
-        <w:rPr>
-          <w:sz w:val="24"/>
-        </w:rPr>
-        <w:sym w:font="Wingdings" w:char="F0E0"/>
-      </w:r>
-      <w:r>
-        <w:rPr>
-          <w:sz w:val="24"/>
-        </w:rPr>
-        <w:t xml:space="preserve"> impostare la app SENZA OTTIMIZZAZIONE</w:t>
-      </w:r>
-    </w:p>
-    <w:p>
-      <w:pPr>
-        <w:pStyle w:val="Nessunaspaziatura"/>
-        <w:jc w:val="both"/>
-        <w:rPr>
-          <w:sz w:val="24"/>
-        </w:rPr>
-      </w:pPr>
-      <w:r>
-        <w:rPr>
-          <w:sz w:val="24"/>
-        </w:rPr>
-        <w:t>Altrimenti il servizio in background si chiude</w:t>
+        <w:t>URL:</w:t>
+      </w:r>
+      <w:r>
+        <w:rPr>
+          <w:sz w:val="24"/>
+        </w:rPr>
+        <w:t xml:space="preserve"> </w:t>
+      </w:r>
+      <w:r>
+        <w:rPr>
+          <w:sz w:val="24"/>
+        </w:rPr>
+        <w:t>http://192.168.1.105:3000/sendmessage</w:t>
+      </w:r>
+    </w:p>
+    <w:p>
+      <w:pPr>
+        <w:pStyle w:val="Nessunaspaziatura"/>
+        <w:jc w:val="both"/>
+        <w:rPr>
+          <w:b/>
+          <w:sz w:val="24"/>
+        </w:rPr>
+      </w:pPr>
+      <w:proofErr w:type="spellStart"/>
+      <w:r>
+        <w:rPr>
+          <w:b/>
+          <w:sz w:val="24"/>
+        </w:rPr>
+        <w:t>Header</w:t>
+      </w:r>
+      <w:proofErr w:type="spellEnd"/>
+      <w:r>
+        <w:rPr>
+          <w:b/>
+          <w:sz w:val="24"/>
+        </w:rPr>
+        <w:t>:</w:t>
+      </w:r>
+    </w:p>
+    <w:p>
+      <w:pPr>
+        <w:pStyle w:val="Nessunaspaziatura"/>
+        <w:ind w:left="720"/>
+        <w:jc w:val="both"/>
+        <w:rPr>
+          <w:sz w:val="24"/>
+        </w:rPr>
+      </w:pPr>
+      <w:r>
+        <w:rPr>
+          <w:sz w:val="24"/>
+        </w:rPr>
+        <w:t>Content-</w:t>
+      </w:r>
+      <w:proofErr w:type="spellStart"/>
+      <w:r>
+        <w:rPr>
+          <w:sz w:val="24"/>
+        </w:rPr>
+        <w:t>Type</w:t>
+      </w:r>
+      <w:proofErr w:type="spellEnd"/>
+      <w:r>
+        <w:rPr>
+          <w:sz w:val="24"/>
+        </w:rPr>
+        <w:t>: application/</w:t>
+      </w:r>
+      <w:proofErr w:type="spellStart"/>
+      <w:r>
+        <w:rPr>
+          <w:sz w:val="24"/>
+        </w:rPr>
+        <w:t>json</w:t>
+      </w:r>
+      <w:proofErr w:type="spellEnd"/>
+    </w:p>
+    <w:p>
+      <w:pPr>
+        <w:pStyle w:val="Nessunaspaziatura"/>
+        <w:jc w:val="both"/>
+        <w:rPr>
+          <w:b/>
+          <w:sz w:val="24"/>
+        </w:rPr>
+      </w:pPr>
+      <w:r>
+        <w:rPr>
+          <w:b/>
+          <w:sz w:val="24"/>
+        </w:rPr>
+        <w:t>Body:</w:t>
+      </w:r>
+    </w:p>
+    <w:p>
+      <w:pPr>
+        <w:pStyle w:val="Nessunaspaziatura"/>
+        <w:jc w:val="both"/>
+        <w:rPr>
+          <w:sz w:val="24"/>
+        </w:rPr>
+      </w:pPr>
+      <w:r>
+        <w:rPr>
+          <w:sz w:val="24"/>
+        </w:rPr>
+        <w:t>{</w:t>
+      </w:r>
+    </w:p>
+    <w:p>
+      <w:pPr>
+        <w:pStyle w:val="Nessunaspaziatura"/>
+        <w:jc w:val="both"/>
+        <w:rPr>
+          <w:sz w:val="24"/>
+        </w:rPr>
+      </w:pPr>
+      <w:r>
+        <w:rPr>
+          <w:sz w:val="24"/>
+        </w:rPr>
+        <w:t xml:space="preserve">  "</w:t>
+      </w:r>
+      <w:proofErr w:type="spellStart"/>
+      <w:r>
+        <w:rPr>
+          <w:sz w:val="24"/>
+        </w:rPr>
+        <w:t>number</w:t>
+      </w:r>
+      <w:proofErr w:type="spellEnd"/>
+      <w:r>
+        <w:rPr>
+          <w:sz w:val="24"/>
+        </w:rPr>
+        <w:t>": "+3936</w:t>
+      </w:r>
+      <w:r>
+        <w:rPr>
+          <w:sz w:val="24"/>
+        </w:rPr>
+        <w:t>9</w:t>
+      </w:r>
+      <w:r>
+        <w:rPr>
+          <w:sz w:val="24"/>
+        </w:rPr>
+        <w:t>9791</w:t>
+      </w:r>
+      <w:r>
+        <w:rPr>
+          <w:sz w:val="24"/>
+        </w:rPr>
+        <w:t>1</w:t>
+      </w:r>
+      <w:r>
+        <w:rPr>
+          <w:sz w:val="24"/>
+        </w:rPr>
+        <w:t>22",</w:t>
+      </w:r>
+    </w:p>
+    <w:p>
+      <w:pPr>
+        <w:pStyle w:val="Nessunaspaziatura"/>
+        <w:jc w:val="both"/>
+        <w:rPr>
+          <w:sz w:val="24"/>
+        </w:rPr>
+      </w:pPr>
+      <w:r>
+        <w:rPr>
+          <w:sz w:val="24"/>
+        </w:rPr>
+        <w:t xml:space="preserve">  "text": "</w:t>
+      </w:r>
+      <w:proofErr w:type="spellStart"/>
+      <w:r>
+        <w:rPr>
+          <w:sz w:val="24"/>
+        </w:rPr>
+        <w:t>ciaoooo</w:t>
+      </w:r>
+      <w:proofErr w:type="spellEnd"/>
+      <w:r>
+        <w:rPr>
+          <w:sz w:val="24"/>
+        </w:rPr>
+        <w:t>"</w:t>
+      </w:r>
+    </w:p>
+    <w:p>
+      <w:pPr>
+        <w:pStyle w:val="Nessunaspaziatura"/>
+        <w:jc w:val="both"/>
+        <w:rPr>
+          <w:sz w:val="24"/>
+        </w:rPr>
+      </w:pPr>
+      <w:r>
+        <w:rPr>
+          <w:sz w:val="24"/>
+        </w:rPr>
+        <w:t>}</w:t>
+      </w:r>
+    </w:p>
+    <w:p>
+      <w:pPr>
+        <w:pStyle w:val="Nessunaspaziatura"/>
+        <w:jc w:val="both"/>
+        <w:rPr>
+          <w:sz w:val="24"/>
+        </w:rPr>
+      </w:pPr>
+    </w:p>
+    <w:p>
+      <w:pPr>
+        <w:pStyle w:val="Nessunaspaziatura"/>
+        <w:jc w:val="both"/>
+        <w:rPr>
+          <w:sz w:val="24"/>
+        </w:rPr>
+      </w:pPr>
+      <w:proofErr w:type="spellStart"/>
+      <w:r>
+        <w:rPr>
+          <w:sz w:val="24"/>
+        </w:rPr>
+        <w:t>Example</w:t>
+      </w:r>
+      <w:proofErr w:type="spellEnd"/>
+      <w:r>
+        <w:rPr>
+          <w:sz w:val="24"/>
+        </w:rPr>
+        <w:t>:</w:t>
+      </w:r>
+    </w:p>
+    <w:p>
+      <w:pPr>
+        <w:pStyle w:val="Nessunaspaziatura"/>
+        <w:jc w:val="both"/>
+        <w:rPr>
+          <w:sz w:val="24"/>
+        </w:rPr>
+      </w:pPr>
+      <w:proofErr w:type="spellStart"/>
+      <w:r>
+        <w:rPr>
+          <w:sz w:val="24"/>
+        </w:rPr>
+        <w:t>curl</w:t>
+      </w:r>
+      <w:proofErr w:type="spellEnd"/>
+      <w:r>
+        <w:rPr>
+          <w:sz w:val="24"/>
+        </w:rPr>
+        <w:t xml:space="preserve"> -X POST -H 'Content-</w:t>
+      </w:r>
+      <w:proofErr w:type="spellStart"/>
+      <w:r>
+        <w:rPr>
+          <w:sz w:val="24"/>
+        </w:rPr>
+        <w:t>Type</w:t>
+      </w:r>
+      <w:proofErr w:type="spellEnd"/>
+      <w:r>
+        <w:rPr>
+          <w:sz w:val="24"/>
+        </w:rPr>
+        <w:t>: application/</w:t>
+      </w:r>
+      <w:proofErr w:type="spellStart"/>
+      <w:r>
+        <w:rPr>
+          <w:sz w:val="24"/>
+        </w:rPr>
+        <w:t>json</w:t>
+      </w:r>
+      <w:proofErr w:type="spellEnd"/>
+      <w:r>
+        <w:rPr>
+          <w:sz w:val="24"/>
+        </w:rPr>
+        <w:t>' -d '{</w:t>
+      </w:r>
+    </w:p>
+    <w:p>
+      <w:pPr>
+        <w:pStyle w:val="Nessunaspaziatura"/>
+        <w:jc w:val="both"/>
+        <w:rPr>
+          <w:sz w:val="24"/>
+        </w:rPr>
+      </w:pPr>
+      <w:r>
+        <w:rPr>
+          <w:sz w:val="24"/>
+        </w:rPr>
+        <w:t xml:space="preserve">  "</w:t>
+      </w:r>
+      <w:proofErr w:type="spellStart"/>
+      <w:r>
+        <w:rPr>
+          <w:sz w:val="24"/>
+        </w:rPr>
+        <w:t>number</w:t>
+      </w:r>
+      <w:proofErr w:type="spellEnd"/>
+      <w:r>
+        <w:rPr>
+          <w:sz w:val="24"/>
+        </w:rPr>
+        <w:t>": "+3936</w:t>
+      </w:r>
+      <w:r>
+        <w:rPr>
+          <w:sz w:val="24"/>
+        </w:rPr>
+        <w:t>9</w:t>
+      </w:r>
+      <w:r>
+        <w:rPr>
+          <w:sz w:val="24"/>
+        </w:rPr>
+        <w:t>9791</w:t>
+      </w:r>
+      <w:r>
+        <w:rPr>
+          <w:sz w:val="24"/>
+        </w:rPr>
+        <w:t>1</w:t>
+      </w:r>
+      <w:r>
+        <w:rPr>
+          <w:sz w:val="24"/>
+        </w:rPr>
+        <w:t>22",</w:t>
+      </w:r>
+    </w:p>
+    <w:p>
+      <w:pPr>
+        <w:pStyle w:val="Nessunaspaziatura"/>
+        <w:jc w:val="both"/>
+        <w:rPr>
+          <w:sz w:val="24"/>
+        </w:rPr>
+      </w:pPr>
+      <w:r>
+        <w:rPr>
+          <w:sz w:val="24"/>
+        </w:rPr>
+        <w:t xml:space="preserve">  "text": "</w:t>
+      </w:r>
+      <w:proofErr w:type="spellStart"/>
+      <w:r>
+        <w:rPr>
+          <w:sz w:val="24"/>
+        </w:rPr>
+        <w:t>ciaoooo</w:t>
+      </w:r>
+      <w:proofErr w:type="spellEnd"/>
+      <w:r>
+        <w:rPr>
+          <w:sz w:val="24"/>
+        </w:rPr>
+        <w:t>"</w:t>
+      </w:r>
+    </w:p>
+    <w:p>
+      <w:pPr>
+        <w:pStyle w:val="Nessunaspaziatura"/>
+        <w:jc w:val="both"/>
+        <w:rPr>
+          <w:sz w:val="24"/>
+        </w:rPr>
+      </w:pPr>
+      <w:r>
+        <w:rPr>
+          <w:sz w:val="24"/>
+        </w:rPr>
+        <w:t>}' -v -i 'http://192.168.1.105:3000/</w:t>
+      </w:r>
+      <w:proofErr w:type="spellStart"/>
+      <w:r>
+        <w:rPr>
+          <w:sz w:val="24"/>
+        </w:rPr>
+        <w:t>sendmessage</w:t>
+      </w:r>
+      <w:proofErr w:type="spellEnd"/>
+      <w:r>
+        <w:rPr>
+          <w:sz w:val="24"/>
+        </w:rPr>
+        <w:t>'</w:t>
       </w:r>
     </w:p>
     <w:p>
@@ -2811,6 +3128,119 @@
     </w:lvl>
   </w:abstractNum>
   <w:abstractNum w:abstractNumId="18" w15:restartNumberingAfterBreak="0">
+    <w:nsid w:val="3CB10235"/>
+    <w:multiLevelType w:val="hybridMultilevel"/>
+    <w:tmpl w:val="C9F09D3E"/>
+    <w:lvl w:ilvl="0" w:tplc="04100001">
+      <w:start w:val="1"/>
+      <w:numFmt w:val="bullet"/>
+      <w:lvlText w:val=""/>
+      <w:lvlJc w:val="left"/>
+      <w:pPr>
+        <w:ind w:left="720" w:hanging="360"/>
+      </w:pPr>
+      <w:rPr>
+        <w:rFonts w:ascii="Symbol" w:hAnsi="Symbol" w:hint="default"/>
+      </w:rPr>
+    </w:lvl>
+    <w:lvl w:ilvl="1" w:tplc="04100003" w:tentative="1">
+      <w:start w:val="1"/>
+      <w:numFmt w:val="bullet"/>
+      <w:lvlText w:val="o"/>
+      <w:lvlJc w:val="left"/>
+      <w:pPr>
+        <w:ind w:left="1440" w:hanging="360"/>
+      </w:pPr>
+      <w:rPr>
+        <w:rFonts w:ascii="Courier New" w:hAnsi="Courier New" w:cs="Courier New" w:hint="default"/>
+      </w:rPr>
+    </w:lvl>
+    <w:lvl w:ilvl="2" w:tplc="04100005" w:tentative="1">
+      <w:start w:val="1"/>
+      <w:numFmt w:val="bullet"/>
+      <w:lvlText w:val=""/>
+      <w:lvlJc w:val="left"/>
+      <w:pPr>
+        <w:ind w:left="2160" w:hanging="360"/>
+      </w:pPr>
+      <w:rPr>
+        <w:rFonts w:ascii="Wingdings" w:hAnsi="Wingdings" w:hint="default"/>
+      </w:rPr>
+    </w:lvl>
+    <w:lvl w:ilvl="3" w:tplc="04100001" w:tentative="1">
+      <w:start w:val="1"/>
+      <w:numFmt w:val="bullet"/>
+      <w:lvlText w:val=""/>
+      <w:lvlJc w:val="left"/>
+      <w:pPr>
+        <w:ind w:left="2880" w:hanging="360"/>
+      </w:pPr>
+      <w:rPr>
+        <w:rFonts w:ascii="Symbol" w:hAnsi="Symbol" w:hint="default"/>
+      </w:rPr>
+    </w:lvl>
+    <w:lvl w:ilvl="4" w:tplc="04100003" w:tentative="1">
+      <w:start w:val="1"/>
+      <w:numFmt w:val="bullet"/>
+      <w:lvlText w:val="o"/>
+      <w:lvlJc w:val="left"/>
+      <w:pPr>
+        <w:ind w:left="3600" w:hanging="360"/>
+      </w:pPr>
+      <w:rPr>
+        <w:rFonts w:ascii="Courier New" w:hAnsi="Courier New" w:cs="Courier New" w:hint="default"/>
+      </w:rPr>
+    </w:lvl>
+    <w:lvl w:ilvl="5" w:tplc="04100005" w:tentative="1">
+      <w:start w:val="1"/>
+      <w:numFmt w:val="bullet"/>
+      <w:lvlText w:val=""/>
+      <w:lvlJc w:val="left"/>
+      <w:pPr>
+        <w:ind w:left="4320" w:hanging="360"/>
+      </w:pPr>
+      <w:rPr>
+        <w:rFonts w:ascii="Wingdings" w:hAnsi="Wingdings" w:hint="default"/>
+      </w:rPr>
+    </w:lvl>
+    <w:lvl w:ilvl="6" w:tplc="04100001" w:tentative="1">
+      <w:start w:val="1"/>
+      <w:numFmt w:val="bullet"/>
+      <w:lvlText w:val=""/>
+      <w:lvlJc w:val="left"/>
+      <w:pPr>
+        <w:ind w:left="5040" w:hanging="360"/>
+      </w:pPr>
+      <w:rPr>
+        <w:rFonts w:ascii="Symbol" w:hAnsi="Symbol" w:hint="default"/>
+      </w:rPr>
+    </w:lvl>
+    <w:lvl w:ilvl="7" w:tplc="04100003" w:tentative="1">
+      <w:start w:val="1"/>
+      <w:numFmt w:val="bullet"/>
+      <w:lvlText w:val="o"/>
+      <w:lvlJc w:val="left"/>
+      <w:pPr>
+        <w:ind w:left="5760" w:hanging="360"/>
+      </w:pPr>
+      <w:rPr>
+        <w:rFonts w:ascii="Courier New" w:hAnsi="Courier New" w:cs="Courier New" w:hint="default"/>
+      </w:rPr>
+    </w:lvl>
+    <w:lvl w:ilvl="8" w:tplc="04100005" w:tentative="1">
+      <w:start w:val="1"/>
+      <w:numFmt w:val="bullet"/>
+      <w:lvlText w:val=""/>
+      <w:lvlJc w:val="left"/>
+      <w:pPr>
+        <w:ind w:left="6480" w:hanging="360"/>
+      </w:pPr>
+      <w:rPr>
+        <w:rFonts w:ascii="Wingdings" w:hAnsi="Wingdings" w:hint="default"/>
+      </w:rPr>
+    </w:lvl>
+  </w:abstractNum>
+  <w:abstractNum w:abstractNumId="19" w15:restartNumberingAfterBreak="0">
     <w:nsid w:val="3CC16799"/>
     <w:multiLevelType w:val="multilevel"/>
     <w:tmpl w:val="0410001F"/>
@@ -2896,7 +3326,7 @@
       </w:pPr>
     </w:lvl>
   </w:abstractNum>
-  <w:abstractNum w:abstractNumId="19" w15:restartNumberingAfterBreak="0">
+  <w:abstractNum w:abstractNumId="20" w15:restartNumberingAfterBreak="0">
     <w:nsid w:val="3CCF1C3D"/>
     <w:multiLevelType w:val="multilevel"/>
     <w:tmpl w:val="0410001F"/>
@@ -2982,7 +3412,7 @@
       </w:pPr>
     </w:lvl>
   </w:abstractNum>
-  <w:abstractNum w:abstractNumId="20" w15:restartNumberingAfterBreak="0">
+  <w:abstractNum w:abstractNumId="21" w15:restartNumberingAfterBreak="0">
     <w:nsid w:val="4D5164E6"/>
     <w:multiLevelType w:val="hybridMultilevel"/>
     <w:tmpl w:val="39942BE8"/>
@@ -3095,7 +3525,7 @@
       </w:rPr>
     </w:lvl>
   </w:abstractNum>
-  <w:abstractNum w:abstractNumId="21" w15:restartNumberingAfterBreak="0">
+  <w:abstractNum w:abstractNumId="22" w15:restartNumberingAfterBreak="0">
     <w:nsid w:val="547F5E50"/>
     <w:multiLevelType w:val="hybridMultilevel"/>
     <w:tmpl w:val="C39E3800"/>
@@ -3208,7 +3638,7 @@
       </w:rPr>
     </w:lvl>
   </w:abstractNum>
-  <w:abstractNum w:abstractNumId="22" w15:restartNumberingAfterBreak="0">
+  <w:abstractNum w:abstractNumId="23" w15:restartNumberingAfterBreak="0">
     <w:nsid w:val="5A3C67C2"/>
     <w:multiLevelType w:val="hybridMultilevel"/>
     <w:tmpl w:val="E6DAC4A6"/>
@@ -3321,7 +3751,7 @@
       </w:rPr>
     </w:lvl>
   </w:abstractNum>
-  <w:abstractNum w:abstractNumId="23" w15:restartNumberingAfterBreak="0">
+  <w:abstractNum w:abstractNumId="24" w15:restartNumberingAfterBreak="0">
     <w:nsid w:val="5E1A5C6C"/>
     <w:multiLevelType w:val="multilevel"/>
     <w:tmpl w:val="0410001F"/>
@@ -3407,7 +3837,7 @@
       </w:pPr>
     </w:lvl>
   </w:abstractNum>
-  <w:abstractNum w:abstractNumId="24" w15:restartNumberingAfterBreak="0">
+  <w:abstractNum w:abstractNumId="25" w15:restartNumberingAfterBreak="0">
     <w:nsid w:val="69814FDC"/>
     <w:multiLevelType w:val="multilevel"/>
     <w:tmpl w:val="0410001F"/>
@@ -3493,7 +3923,7 @@
       </w:pPr>
     </w:lvl>
   </w:abstractNum>
-  <w:abstractNum w:abstractNumId="25" w15:restartNumberingAfterBreak="0">
+  <w:abstractNum w:abstractNumId="26" w15:restartNumberingAfterBreak="0">
     <w:nsid w:val="6A1C0AF6"/>
     <w:multiLevelType w:val="multilevel"/>
     <w:tmpl w:val="0410001F"/>
@@ -3579,7 +4009,7 @@
       </w:pPr>
     </w:lvl>
   </w:abstractNum>
-  <w:abstractNum w:abstractNumId="26" w15:restartNumberingAfterBreak="0">
+  <w:abstractNum w:abstractNumId="27" w15:restartNumberingAfterBreak="0">
     <w:nsid w:val="733D3BCB"/>
     <w:multiLevelType w:val="multilevel"/>
     <w:tmpl w:val="9C3E9DAE"/>
@@ -3668,7 +4098,7 @@
       </w:pPr>
     </w:lvl>
   </w:abstractNum>
-  <w:abstractNum w:abstractNumId="27" w15:restartNumberingAfterBreak="0">
+  <w:abstractNum w:abstractNumId="28" w15:restartNumberingAfterBreak="0">
     <w:nsid w:val="74621AF0"/>
     <w:multiLevelType w:val="multilevel"/>
     <w:tmpl w:val="0410001F"/>
@@ -3754,7 +4184,7 @@
       </w:pPr>
     </w:lvl>
   </w:abstractNum>
-  <w:abstractNum w:abstractNumId="28" w15:restartNumberingAfterBreak="0">
+  <w:abstractNum w:abstractNumId="29" w15:restartNumberingAfterBreak="0">
     <w:nsid w:val="783C66C0"/>
     <w:multiLevelType w:val="multilevel"/>
     <w:tmpl w:val="0410001F"/>
@@ -3840,7 +4270,7 @@
       </w:pPr>
     </w:lvl>
   </w:abstractNum>
-  <w:abstractNum w:abstractNumId="29" w15:restartNumberingAfterBreak="0">
+  <w:abstractNum w:abstractNumId="30" w15:restartNumberingAfterBreak="0">
     <w:nsid w:val="7A1E1A44"/>
     <w:multiLevelType w:val="multilevel"/>
     <w:tmpl w:val="0410001F"/>
@@ -3927,13 +4357,13 @@
     </w:lvl>
   </w:abstractNum>
   <w:num w:numId="1">
-    <w:abstractNumId w:val="21"/>
+    <w:abstractNumId w:val="22"/>
   </w:num>
   <w:num w:numId="2">
-    <w:abstractNumId w:val="22"/>
+    <w:abstractNumId w:val="23"/>
   </w:num>
   <w:num w:numId="3">
-    <w:abstractNumId w:val="20"/>
+    <w:abstractNumId w:val="21"/>
   </w:num>
   <w:num w:numId="4">
     <w:abstractNumId w:val="4"/>
@@ -3942,19 +4372,19 @@
     <w:abstractNumId w:val="16"/>
   </w:num>
   <w:num w:numId="6">
-    <w:abstractNumId w:val="26"/>
+    <w:abstractNumId w:val="27"/>
   </w:num>
   <w:num w:numId="7">
     <w:abstractNumId w:val="3"/>
   </w:num>
   <w:num w:numId="8">
-    <w:abstractNumId w:val="29"/>
+    <w:abstractNumId w:val="30"/>
   </w:num>
   <w:num w:numId="9">
-    <w:abstractNumId w:val="23"/>
+    <w:abstractNumId w:val="24"/>
   </w:num>
   <w:num w:numId="10">
-    <w:abstractNumId w:val="28"/>
+    <w:abstractNumId w:val="29"/>
   </w:num>
   <w:num w:numId="11">
     <w:abstractNumId w:val="10"/>
@@ -3963,7 +4393,7 @@
     <w:abstractNumId w:val="6"/>
   </w:num>
   <w:num w:numId="13">
-    <w:abstractNumId w:val="25"/>
+    <w:abstractNumId w:val="26"/>
   </w:num>
   <w:num w:numId="14">
     <w:abstractNumId w:val="2"/>
@@ -3972,10 +4402,10 @@
     <w:abstractNumId w:val="17"/>
   </w:num>
   <w:num w:numId="16">
-    <w:abstractNumId w:val="19"/>
+    <w:abstractNumId w:val="20"/>
   </w:num>
   <w:num w:numId="17">
-    <w:abstractNumId w:val="18"/>
+    <w:abstractNumId w:val="19"/>
   </w:num>
   <w:num w:numId="18">
     <w:abstractNumId w:val="8"/>
@@ -3987,7 +4417,7 @@
     <w:abstractNumId w:val="7"/>
   </w:num>
   <w:num w:numId="21">
-    <w:abstractNumId w:val="27"/>
+    <w:abstractNumId w:val="28"/>
   </w:num>
   <w:num w:numId="22">
     <w:abstractNumId w:val="5"/>
@@ -4002,7 +4432,7 @@
     <w:abstractNumId w:val="12"/>
   </w:num>
   <w:num w:numId="26">
-    <w:abstractNumId w:val="24"/>
+    <w:abstractNumId w:val="25"/>
   </w:num>
   <w:num w:numId="27">
     <w:abstractNumId w:val="0"/>
@@ -4015,6 +4445,9 @@
   </w:num>
   <w:num w:numId="30">
     <w:abstractNumId w:val="13"/>
+  </w:num>
+  <w:num w:numId="31">
+    <w:abstractNumId w:val="18"/>
   </w:num>
 </w:numbering>
 </file>
@@ -4918,7 +5351,7 @@
 </file>
 
 <file path=customXml/itemProps1.xml><?xml version="1.0" encoding="utf-8"?>
-<ds:datastoreItem xmlns:ds="http://schemas.openxmlformats.org/officeDocument/2006/customXml" ds:itemID="{99AC7838-AD80-4E63-BC19-EC4537B087FE}">
+<ds:datastoreItem xmlns:ds="http://schemas.openxmlformats.org/officeDocument/2006/customXml" ds:itemID="{D83CE9CB-B691-4E8E-9748-BECDD9686B8E}">
   <ds:schemaRefs>
     <ds:schemaRef ds:uri="http://schemas.openxmlformats.org/officeDocument/2006/bibliography"/>
   </ds:schemaRefs>

</xml_diff>

<commit_message>
Node - Counting hour/day/month messages sent
</commit_message>
<xml_diff>
--- a/Documentation/GatewaySMS.docx
+++ b/Documentation/GatewaySMS.docx
@@ -1491,6 +1491,7 @@
         <w:tc>
           <w:tcPr>
             <w:tcW w:w="988" w:type="dxa"/>
+            <w:shd w:val="clear" w:color="auto" w:fill="92D050"/>
           </w:tcPr>
           <w:p>
             <w:pPr>
@@ -1511,6 +1512,7 @@
         <w:tc>
           <w:tcPr>
             <w:tcW w:w="5430" w:type="dxa"/>
+            <w:shd w:val="clear" w:color="auto" w:fill="92D050"/>
           </w:tcPr>
           <w:p>
             <w:pPr>
@@ -1525,18 +1527,13 @@
                 <w:sz w:val="24"/>
               </w:rPr>
               <w:t>Salvare i dispositivi</w:t>
-            </w:r>
-            <w:r>
-              <w:rPr>
-                <w:sz w:val="24"/>
-              </w:rPr>
-              <w:t>, tenere conto dei messaggi inviati nell’ultimo mese, settimana, giorno, ora</w:t>
             </w:r>
           </w:p>
         </w:tc>
         <w:tc>
           <w:tcPr>
             <w:tcW w:w="3210" w:type="dxa"/>
+            <w:shd w:val="clear" w:color="auto" w:fill="92D050"/>
           </w:tcPr>
           <w:p>
             <w:pPr>
@@ -2038,8 +2035,6 @@
               </w:rPr>
               <w:t>gestire il sistema</w:t>
             </w:r>
-            <w:bookmarkStart w:id="0" w:name="_GoBack"/>
-            <w:bookmarkEnd w:id="0"/>
           </w:p>
         </w:tc>
         <w:tc>
@@ -2070,6 +2065,12 @@
                 <w:sz w:val="24"/>
               </w:rPr>
             </w:pPr>
+            <w:r>
+              <w:rPr>
+                <w:sz w:val="24"/>
+              </w:rPr>
+              <w:t>App</w:t>
+            </w:r>
           </w:p>
         </w:tc>
         <w:tc>
@@ -2084,6 +2085,14 @@
                 <w:sz w:val="24"/>
               </w:rPr>
             </w:pPr>
+            <w:r>
+              <w:rPr>
+                <w:sz w:val="24"/>
+              </w:rPr>
+              <w:t>Implementa disconnetti</w:t>
+            </w:r>
+            <w:bookmarkStart w:id="0" w:name="_GoBack"/>
+            <w:bookmarkEnd w:id="0"/>
           </w:p>
         </w:tc>
         <w:tc>
@@ -6624,7 +6633,7 @@
 </file>
 
 <file path=customXml/itemProps1.xml><?xml version="1.0" encoding="utf-8"?>
-<ds:datastoreItem xmlns:ds="http://schemas.openxmlformats.org/officeDocument/2006/customXml" ds:itemID="{FF1A2996-7A04-48FA-8F11-255992B36529}">
+<ds:datastoreItem xmlns:ds="http://schemas.openxmlformats.org/officeDocument/2006/customXml" ds:itemID="{44ACA8F8-4FCA-4830-808E-7A7CFECC87CC}">
   <ds:schemaRefs>
     <ds:schemaRef ds:uri="http://schemas.openxmlformats.org/officeDocument/2006/bibliography"/>
   </ds:schemaRefs>

</xml_diff>

<commit_message>
Node - ChooseDevice() & Android - Disconnect by fail
</commit_message>
<xml_diff>
--- a/Documentation/GatewaySMS.docx
+++ b/Documentation/GatewaySMS.docx
@@ -1612,6 +1612,7 @@
         <w:tc>
           <w:tcPr>
             <w:tcW w:w="988" w:type="dxa"/>
+            <w:shd w:val="clear" w:color="auto" w:fill="92D050"/>
           </w:tcPr>
           <w:p>
             <w:pPr>
@@ -1632,6 +1633,7 @@
         <w:tc>
           <w:tcPr>
             <w:tcW w:w="5430" w:type="dxa"/>
+            <w:shd w:val="clear" w:color="auto" w:fill="92D050"/>
           </w:tcPr>
           <w:p>
             <w:pPr>
@@ -1660,6 +1662,7 @@
         <w:tc>
           <w:tcPr>
             <w:tcW w:w="3210" w:type="dxa"/>
+            <w:shd w:val="clear" w:color="auto" w:fill="92D050"/>
           </w:tcPr>
           <w:p>
             <w:pPr>
@@ -1794,6 +1797,7 @@
         <w:tc>
           <w:tcPr>
             <w:tcW w:w="988" w:type="dxa"/>
+            <w:shd w:val="clear" w:color="auto" w:fill="92D050"/>
           </w:tcPr>
           <w:p>
             <w:pPr>
@@ -1814,6 +1818,7 @@
         <w:tc>
           <w:tcPr>
             <w:tcW w:w="5430" w:type="dxa"/>
+            <w:shd w:val="clear" w:color="auto" w:fill="92D050"/>
           </w:tcPr>
           <w:p>
             <w:pPr>
@@ -1860,6 +1865,7 @@
         <w:tc>
           <w:tcPr>
             <w:tcW w:w="3210" w:type="dxa"/>
+            <w:shd w:val="clear" w:color="auto" w:fill="92D050"/>
           </w:tcPr>
           <w:p>
             <w:pPr>
@@ -1981,12 +1987,6 @@
                 <w:sz w:val="24"/>
               </w:rPr>
             </w:pPr>
-            <w:r>
-              <w:rPr>
-                <w:sz w:val="24"/>
-              </w:rPr>
-              <w:t>Database SQL???</w:t>
-            </w:r>
           </w:p>
         </w:tc>
       </w:tr>
@@ -2033,7 +2033,15 @@
               <w:rPr>
                 <w:sz w:val="24"/>
               </w:rPr>
-              <w:t>gestire il sistema</w:t>
+              <w:t>interagire con</w:t>
+            </w:r>
+            <w:bookmarkStart w:id="0" w:name="_GoBack"/>
+            <w:bookmarkEnd w:id="0"/>
+            <w:r>
+              <w:rPr>
+                <w:sz w:val="24"/>
+              </w:rPr>
+              <w:t xml:space="preserve"> il sistema</w:t>
             </w:r>
           </w:p>
         </w:tc>
@@ -2056,6 +2064,7 @@
         <w:tc>
           <w:tcPr>
             <w:tcW w:w="988" w:type="dxa"/>
+            <w:shd w:val="clear" w:color="auto" w:fill="92D050"/>
           </w:tcPr>
           <w:p>
             <w:pPr>
@@ -2076,6 +2085,7 @@
         <w:tc>
           <w:tcPr>
             <w:tcW w:w="5430" w:type="dxa"/>
+            <w:shd w:val="clear" w:color="auto" w:fill="92D050"/>
           </w:tcPr>
           <w:p>
             <w:pPr>
@@ -2091,13 +2101,12 @@
               </w:rPr>
               <w:t>Implementa disconnetti</w:t>
             </w:r>
-            <w:bookmarkStart w:id="0" w:name="_GoBack"/>
-            <w:bookmarkEnd w:id="0"/>
           </w:p>
         </w:tc>
         <w:tc>
           <w:tcPr>
             <w:tcW w:w="3210" w:type="dxa"/>
+            <w:shd w:val="clear" w:color="auto" w:fill="92D050"/>
           </w:tcPr>
           <w:p>
             <w:pPr>
@@ -6633,7 +6642,7 @@
 </file>
 
 <file path=customXml/itemProps1.xml><?xml version="1.0" encoding="utf-8"?>
-<ds:datastoreItem xmlns:ds="http://schemas.openxmlformats.org/officeDocument/2006/customXml" ds:itemID="{44ACA8F8-4FCA-4830-808E-7A7CFECC87CC}">
+<ds:datastoreItem xmlns:ds="http://schemas.openxmlformats.org/officeDocument/2006/customXml" ds:itemID="{D3B37F11-E105-49D2-8A0F-C0C2ECF8D2D5}">
   <ds:schemaRefs>
     <ds:schemaRef ds:uri="http://schemas.openxmlformats.org/officeDocument/2006/bibliography"/>
   </ds:schemaRefs>

</xml_diff>